<commit_message>
Nộp layour cho trang web phòng khám nha khoa
</commit_message>
<xml_diff>
--- a/BaoCaoThucTapChuyenNganh.docx
+++ b/BaoCaoThucTapChuyenNganh.docx
@@ -438,6 +438,95 @@
         </w:rPr>
         <w:t xml:space="preserve"> 1:</w:t>
       </w:r>
+      <w:r>
+        <w:rPr>
+          <w:rFonts w:asciiTheme="majorHAnsi" w:hAnsiTheme="majorHAnsi" w:cstheme="majorHAnsi"/>
+          <w:sz w:val="32"/>
+          <w:szCs w:val="32"/>
+          <w:lang w:val="en-US"/>
+        </w:rPr>
+        <w:t xml:space="preserve"> Đ</w:t>
+      </w:r>
+      <w:proofErr w:type="spellStart"/>
+      <w:r>
+        <w:rPr>
+          <w:rFonts w:asciiTheme="majorHAnsi" w:hAnsiTheme="majorHAnsi" w:cstheme="majorHAnsi"/>
+          <w:sz w:val="32"/>
+          <w:szCs w:val="32"/>
+          <w:lang w:val="fr-FR"/>
+        </w:rPr>
+        <w:t>ăng</w:t>
+      </w:r>
+      <w:proofErr w:type="spellEnd"/>
+      <w:r>
+        <w:rPr>
+          <w:rFonts w:asciiTheme="majorHAnsi" w:hAnsiTheme="majorHAnsi" w:cstheme="majorHAnsi"/>
+          <w:sz w:val="32"/>
+          <w:szCs w:val="32"/>
+          <w:lang w:val="fr-FR"/>
+        </w:rPr>
+        <w:t xml:space="preserve"> </w:t>
+      </w:r>
+      <w:proofErr w:type="spellStart"/>
+      <w:r>
+        <w:rPr>
+          <w:rFonts w:asciiTheme="majorHAnsi" w:hAnsiTheme="majorHAnsi" w:cstheme="majorHAnsi"/>
+          <w:sz w:val="32"/>
+          <w:szCs w:val="32"/>
+          <w:lang w:val="fr-FR"/>
+        </w:rPr>
+        <w:t>kí</w:t>
+      </w:r>
+      <w:proofErr w:type="spellEnd"/>
+      <w:r>
+        <w:rPr>
+          <w:rFonts w:asciiTheme="majorHAnsi" w:hAnsiTheme="majorHAnsi" w:cstheme="majorHAnsi"/>
+          <w:sz w:val="32"/>
+          <w:szCs w:val="32"/>
+          <w:lang w:val="fr-FR"/>
+        </w:rPr>
+        <w:t xml:space="preserve"> </w:t>
+      </w:r>
+      <w:proofErr w:type="spellStart"/>
+      <w:r>
+        <w:rPr>
+          <w:rFonts w:asciiTheme="majorHAnsi" w:hAnsiTheme="majorHAnsi" w:cstheme="majorHAnsi"/>
+          <w:sz w:val="32"/>
+          <w:szCs w:val="32"/>
+          <w:lang w:val="fr-FR"/>
+        </w:rPr>
+        <w:t>đề</w:t>
+      </w:r>
+      <w:proofErr w:type="spellEnd"/>
+      <w:r>
+        <w:rPr>
+          <w:rFonts w:asciiTheme="majorHAnsi" w:hAnsiTheme="majorHAnsi" w:cstheme="majorHAnsi"/>
+          <w:sz w:val="32"/>
+          <w:szCs w:val="32"/>
+          <w:lang w:val="fr-FR"/>
+        </w:rPr>
+        <w:t xml:space="preserve"> </w:t>
+      </w:r>
+      <w:proofErr w:type="spellStart"/>
+      <w:r>
+        <w:rPr>
+          <w:rFonts w:asciiTheme="majorHAnsi" w:hAnsiTheme="majorHAnsi" w:cstheme="majorHAnsi"/>
+          <w:sz w:val="32"/>
+          <w:szCs w:val="32"/>
+          <w:lang w:val="fr-FR"/>
+        </w:rPr>
+        <w:t>t</w:t>
+      </w:r>
+      <w:r>
+        <w:rPr>
+          <w:rFonts w:asciiTheme="majorHAnsi" w:hAnsiTheme="majorHAnsi" w:cstheme="majorHAnsi"/>
+          <w:sz w:val="32"/>
+          <w:szCs w:val="32"/>
+          <w:lang w:val="fr-FR"/>
+        </w:rPr>
+        <w:t>ài</w:t>
+      </w:r>
+      <w:proofErr w:type="spellEnd"/>
     </w:p>
     <w:p>
       <w:pPr>
@@ -445,35 +534,46 @@
           <w:rFonts w:asciiTheme="majorHAnsi" w:hAnsiTheme="majorHAnsi" w:cstheme="majorHAnsi"/>
           <w:sz w:val="32"/>
           <w:szCs w:val="32"/>
-          <w:lang w:val="en-US"/>
+          <w:lang w:val="fr-FR"/>
         </w:rPr>
       </w:pPr>
-      <w:r>
-        <w:rPr>
-          <w:rFonts w:asciiTheme="majorHAnsi" w:hAnsiTheme="majorHAnsi" w:cstheme="majorHAnsi"/>
-          <w:sz w:val="32"/>
-          <w:szCs w:val="32"/>
-          <w:lang w:val="en-US"/>
-        </w:rPr>
-        <w:t xml:space="preserve">- </w:t>
-      </w:r>
-      <w:proofErr w:type="spellStart"/>
-      <w:r>
-        <w:rPr>
-          <w:rFonts w:asciiTheme="majorHAnsi" w:hAnsiTheme="majorHAnsi" w:cstheme="majorHAnsi"/>
-          <w:sz w:val="32"/>
-          <w:szCs w:val="32"/>
-          <w:lang w:val="en-US"/>
-        </w:rPr>
-        <w:t>Đăng</w:t>
-      </w:r>
-      <w:proofErr w:type="spellEnd"/>
-      <w:r>
-        <w:rPr>
-          <w:rFonts w:asciiTheme="majorHAnsi" w:hAnsiTheme="majorHAnsi" w:cstheme="majorHAnsi"/>
-          <w:sz w:val="32"/>
-          <w:szCs w:val="32"/>
-          <w:lang w:val="en-US"/>
+      <w:proofErr w:type="spellStart"/>
+      <w:r>
+        <w:rPr>
+          <w:rFonts w:asciiTheme="majorHAnsi" w:hAnsiTheme="majorHAnsi" w:cstheme="majorHAnsi"/>
+          <w:sz w:val="32"/>
+          <w:szCs w:val="32"/>
+          <w:lang w:val="fr-FR"/>
+        </w:rPr>
+        <w:t>Tuần</w:t>
+      </w:r>
+      <w:proofErr w:type="spellEnd"/>
+      <w:r>
+        <w:rPr>
+          <w:rFonts w:asciiTheme="majorHAnsi" w:hAnsiTheme="majorHAnsi" w:cstheme="majorHAnsi"/>
+          <w:sz w:val="32"/>
+          <w:szCs w:val="32"/>
+          <w:lang w:val="fr-FR"/>
+        </w:rPr>
+        <w:t xml:space="preserve"> 2: Training </w:t>
+      </w:r>
+      <w:proofErr w:type="spellStart"/>
+      <w:r>
+        <w:rPr>
+          <w:rFonts w:asciiTheme="majorHAnsi" w:hAnsiTheme="majorHAnsi" w:cstheme="majorHAnsi"/>
+          <w:sz w:val="32"/>
+          <w:szCs w:val="32"/>
+          <w:lang w:val="fr-FR"/>
+        </w:rPr>
+        <w:t>Laravel</w:t>
+      </w:r>
+      <w:proofErr w:type="spellEnd"/>
+      <w:r>
+        <w:rPr>
+          <w:rFonts w:asciiTheme="majorHAnsi" w:hAnsiTheme="majorHAnsi" w:cstheme="majorHAnsi"/>
+          <w:sz w:val="32"/>
+          <w:szCs w:val="32"/>
+          <w:lang w:val="fr-FR"/>
         </w:rPr>
         <w:t xml:space="preserve"> </w:t>
       </w:r>
@@ -483,19 +583,19 @@
           <w:rFonts w:asciiTheme="majorHAnsi" w:hAnsiTheme="majorHAnsi" w:cstheme="majorHAnsi"/>
           <w:sz w:val="32"/>
           <w:szCs w:val="32"/>
-          <w:lang w:val="en-US"/>
-        </w:rPr>
-        <w:t>kí</w:t>
-      </w:r>
-      <w:proofErr w:type="spellEnd"/>
-      <w:r>
-        <w:rPr>
-          <w:rFonts w:asciiTheme="majorHAnsi" w:hAnsiTheme="majorHAnsi" w:cstheme="majorHAnsi"/>
-          <w:sz w:val="32"/>
-          <w:szCs w:val="32"/>
-          <w:lang w:val="en-US"/>
-        </w:rPr>
-        <w:t xml:space="preserve"> dataset name </w:t>
+          <w:lang w:val="fr-FR"/>
+        </w:rPr>
+        <w:t>Thứ</w:t>
+      </w:r>
+      <w:proofErr w:type="spellEnd"/>
+      <w:r>
+        <w:rPr>
+          <w:rFonts w:asciiTheme="majorHAnsi" w:hAnsiTheme="majorHAnsi" w:cstheme="majorHAnsi"/>
+          <w:sz w:val="32"/>
+          <w:szCs w:val="32"/>
+          <w:lang w:val="fr-FR"/>
+        </w:rPr>
+        <w:t xml:space="preserve"> 3</w:t>
       </w:r>
     </w:p>
     <w:p>
@@ -507,24 +607,55 @@
           <w:lang w:val="en-US"/>
         </w:rPr>
       </w:pPr>
-      <w:r>
-        <w:rPr>
-          <w:rFonts w:asciiTheme="majorHAnsi" w:hAnsiTheme="majorHAnsi" w:cstheme="majorHAnsi"/>
-          <w:sz w:val="32"/>
-          <w:szCs w:val="32"/>
-          <w:lang w:val="en-US"/>
-        </w:rPr>
-        <w:t xml:space="preserve">- </w:t>
-      </w:r>
-      <w:proofErr w:type="spellStart"/>
-      <w:r>
-        <w:rPr>
-          <w:rFonts w:asciiTheme="majorHAnsi" w:hAnsiTheme="majorHAnsi" w:cstheme="majorHAnsi"/>
-          <w:sz w:val="32"/>
-          <w:szCs w:val="32"/>
-          <w:lang w:val="en-US"/>
-        </w:rPr>
-        <w:t>Làm</w:t>
+      <w:proofErr w:type="spellStart"/>
+      <w:r>
+        <w:rPr>
+          <w:rFonts w:asciiTheme="majorHAnsi" w:hAnsiTheme="majorHAnsi" w:cstheme="majorHAnsi"/>
+          <w:sz w:val="32"/>
+          <w:szCs w:val="32"/>
+          <w:lang w:val="en-US"/>
+        </w:rPr>
+        <w:t>Tuần</w:t>
+      </w:r>
+      <w:proofErr w:type="spellEnd"/>
+      <w:r>
+        <w:rPr>
+          <w:rFonts w:asciiTheme="majorHAnsi" w:hAnsiTheme="majorHAnsi" w:cstheme="majorHAnsi"/>
+          <w:sz w:val="32"/>
+          <w:szCs w:val="32"/>
+          <w:lang w:val="en-US"/>
+        </w:rPr>
+        <w:t xml:space="preserve"> 3: </w:t>
+      </w:r>
+      <w:proofErr w:type="spellStart"/>
+      <w:r>
+        <w:rPr>
+          <w:rFonts w:asciiTheme="majorHAnsi" w:hAnsiTheme="majorHAnsi" w:cstheme="majorHAnsi"/>
+          <w:sz w:val="32"/>
+          <w:szCs w:val="32"/>
+          <w:lang w:val="en-US"/>
+        </w:rPr>
+        <w:t>Chọn</w:t>
+      </w:r>
+      <w:proofErr w:type="spellEnd"/>
+      <w:r>
+        <w:rPr>
+          <w:rFonts w:asciiTheme="majorHAnsi" w:hAnsiTheme="majorHAnsi" w:cstheme="majorHAnsi"/>
+          <w:sz w:val="32"/>
+          <w:szCs w:val="32"/>
+          <w:lang w:val="en-US"/>
+        </w:rPr>
+        <w:t xml:space="preserve"> layout </w:t>
+      </w:r>
+      <w:proofErr w:type="spellStart"/>
+      <w:r>
+        <w:rPr>
+          <w:rFonts w:asciiTheme="majorHAnsi" w:hAnsiTheme="majorHAnsi" w:cstheme="majorHAnsi"/>
+          <w:sz w:val="32"/>
+          <w:szCs w:val="32"/>
+          <w:lang w:val="en-US"/>
+        </w:rPr>
+        <w:t>cho</w:t>
       </w:r>
       <w:proofErr w:type="spellEnd"/>
       <w:r>
@@ -544,117 +675,17 @@
           <w:szCs w:val="32"/>
           <w:lang w:val="en-US"/>
         </w:rPr>
-        <w:t>sạch</w:t>
-      </w:r>
-      <w:proofErr w:type="spellEnd"/>
-      <w:r>
-        <w:rPr>
-          <w:rFonts w:asciiTheme="majorHAnsi" w:hAnsiTheme="majorHAnsi" w:cstheme="majorHAnsi"/>
-          <w:sz w:val="32"/>
-          <w:szCs w:val="32"/>
-          <w:lang w:val="en-US"/>
-        </w:rPr>
-        <w:t xml:space="preserve"> </w:t>
-      </w:r>
-      <w:proofErr w:type="spellStart"/>
-      <w:r>
-        <w:rPr>
-          <w:rFonts w:asciiTheme="majorHAnsi" w:hAnsiTheme="majorHAnsi" w:cstheme="majorHAnsi"/>
-          <w:sz w:val="32"/>
-          <w:szCs w:val="32"/>
-          <w:lang w:val="en-US"/>
-        </w:rPr>
-        <w:t>dữ</w:t>
-      </w:r>
-      <w:proofErr w:type="spellEnd"/>
-      <w:r>
-        <w:rPr>
-          <w:rFonts w:asciiTheme="majorHAnsi" w:hAnsiTheme="majorHAnsi" w:cstheme="majorHAnsi"/>
-          <w:sz w:val="32"/>
-          <w:szCs w:val="32"/>
-          <w:lang w:val="en-US"/>
-        </w:rPr>
-        <w:t xml:space="preserve"> </w:t>
-      </w:r>
-      <w:proofErr w:type="spellStart"/>
-      <w:r>
-        <w:rPr>
-          <w:rFonts w:asciiTheme="majorHAnsi" w:hAnsiTheme="majorHAnsi" w:cstheme="majorHAnsi"/>
-          <w:sz w:val="32"/>
-          <w:szCs w:val="32"/>
-          <w:lang w:val="en-US"/>
-        </w:rPr>
-        <w:t>liệu</w:t>
-      </w:r>
-      <w:proofErr w:type="spellEnd"/>
-      <w:r>
-        <w:rPr>
-          <w:rFonts w:asciiTheme="majorHAnsi" w:hAnsiTheme="majorHAnsi" w:cstheme="majorHAnsi"/>
-          <w:sz w:val="32"/>
-          <w:szCs w:val="32"/>
-          <w:lang w:val="en-US"/>
-        </w:rPr>
-        <w:t xml:space="preserve"> </w:t>
-      </w:r>
-      <w:proofErr w:type="spellStart"/>
-      <w:r>
-        <w:rPr>
-          <w:rFonts w:asciiTheme="majorHAnsi" w:hAnsiTheme="majorHAnsi" w:cstheme="majorHAnsi"/>
-          <w:sz w:val="32"/>
-          <w:szCs w:val="32"/>
-          <w:lang w:val="en-US"/>
-        </w:rPr>
-        <w:t>và</w:t>
-      </w:r>
-      <w:proofErr w:type="spellEnd"/>
-      <w:r>
-        <w:rPr>
-          <w:rFonts w:asciiTheme="majorHAnsi" w:hAnsiTheme="majorHAnsi" w:cstheme="majorHAnsi"/>
-          <w:sz w:val="32"/>
-          <w:szCs w:val="32"/>
-          <w:lang w:val="en-US"/>
-        </w:rPr>
-        <w:t xml:space="preserve"> </w:t>
-      </w:r>
-      <w:proofErr w:type="spellStart"/>
-      <w:r>
-        <w:rPr>
-          <w:rFonts w:asciiTheme="majorHAnsi" w:hAnsiTheme="majorHAnsi" w:cstheme="majorHAnsi"/>
-          <w:sz w:val="32"/>
-          <w:szCs w:val="32"/>
-          <w:lang w:val="en-US"/>
-        </w:rPr>
-        <w:t>lưu</w:t>
-      </w:r>
-      <w:proofErr w:type="spellEnd"/>
-      <w:r>
-        <w:rPr>
-          <w:rFonts w:asciiTheme="majorHAnsi" w:hAnsiTheme="majorHAnsi" w:cstheme="majorHAnsi"/>
-          <w:sz w:val="32"/>
-          <w:szCs w:val="32"/>
-          <w:lang w:val="en-US"/>
-        </w:rPr>
-        <w:t xml:space="preserve"> </w:t>
-      </w:r>
-      <w:proofErr w:type="spellStart"/>
-      <w:r>
-        <w:rPr>
-          <w:rFonts w:asciiTheme="majorHAnsi" w:hAnsiTheme="majorHAnsi" w:cstheme="majorHAnsi"/>
-          <w:sz w:val="32"/>
-          <w:szCs w:val="32"/>
-          <w:lang w:val="en-US"/>
-        </w:rPr>
-        <w:t>lại</w:t>
-      </w:r>
-      <w:proofErr w:type="spellEnd"/>
-      <w:r>
-        <w:rPr>
-          <w:rFonts w:asciiTheme="majorHAnsi" w:hAnsiTheme="majorHAnsi" w:cstheme="majorHAnsi"/>
-          <w:sz w:val="32"/>
-          <w:szCs w:val="32"/>
-          <w:lang w:val="en-US"/>
-        </w:rPr>
-        <w:t xml:space="preserve"> file csv</w:t>
+        <w:t>trang</w:t>
+      </w:r>
+      <w:proofErr w:type="spellEnd"/>
+      <w:r>
+        <w:rPr>
+          <w:rFonts w:asciiTheme="majorHAnsi" w:hAnsiTheme="majorHAnsi" w:cstheme="majorHAnsi"/>
+          <w:sz w:val="32"/>
+          <w:szCs w:val="32"/>
+          <w:lang w:val="en-US"/>
+        </w:rPr>
+        <w:t xml:space="preserve"> web</w:t>
       </w:r>
     </w:p>
     <w:p>

</xml_diff>